<commit_message>
Entorno de desarrollo - A completar
</commit_message>
<xml_diff>
--- a/Documento- Versión 1.0.docx
+++ b/Documento- Versión 1.0.docx
@@ -443,10 +443,7 @@
         </w:tc>
       </w:tr>
     </w:tbl>
-    <w:p>
-      <w:bookmarkStart w:id="1" w:name="_GoBack"/>
-      <w:bookmarkEnd w:id="1"/>
-    </w:p>
+    <w:p/>
     <w:p/>
     <w:p/>
     <w:p/>
@@ -783,12 +780,12 @@
           <w:numId w:val="16"/>
         </w:numPr>
       </w:pPr>
-      <w:bookmarkStart w:id="2" w:name="_Toc437912362"/>
+      <w:bookmarkStart w:id="1" w:name="_Toc437912362"/>
       <w:r>
         <w:lastRenderedPageBreak/>
         <w:t>Resumen del proyecto</w:t>
       </w:r>
-      <w:bookmarkEnd w:id="2"/>
+      <w:bookmarkEnd w:id="1"/>
     </w:p>
     <w:p/>
     <w:p>
@@ -807,10 +804,7 @@
         <w:t>al proyecto.</w:t>
       </w:r>
       <w:r>
-        <w:t xml:space="preserve"> C</w:t>
-      </w:r>
-      <w:r>
-        <w:t>abe destacar</w:t>
+        <w:t xml:space="preserve"> Cabe destacar</w:t>
       </w:r>
       <w:r>
         <w:t xml:space="preserve"> </w:t>
@@ -973,12 +967,12 @@
           <w:numId w:val="16"/>
         </w:numPr>
       </w:pPr>
-      <w:bookmarkStart w:id="3" w:name="_Toc437912363"/>
+      <w:bookmarkStart w:id="2" w:name="_Toc437912363"/>
       <w:r>
         <w:lastRenderedPageBreak/>
         <w:t>Introducción</w:t>
       </w:r>
-      <w:bookmarkEnd w:id="3"/>
+      <w:bookmarkEnd w:id="2"/>
     </w:p>
     <w:p/>
     <w:p>
@@ -1666,6 +1660,555 @@
         <w:spacing w:after="0"/>
       </w:pPr>
     </w:p>
+    <w:p>
+      <w:pPr>
+        <w:pStyle w:val="Ttulo1"/>
+        <w:numPr>
+          <w:ilvl w:val="0"/>
+          <w:numId w:val="16"/>
+        </w:numPr>
+      </w:pPr>
+      <w:r>
+        <w:t xml:space="preserve">Descripción del </w:t>
+      </w:r>
+      <w:proofErr w:type="spellStart"/>
+      <w:r>
+        <w:t>sitema</w:t>
+      </w:r>
+      <w:proofErr w:type="spellEnd"/>
+    </w:p>
+    <w:p/>
+    <w:p>
+      <w:pPr>
+        <w:pStyle w:val="Ttulo1"/>
+        <w:numPr>
+          <w:ilvl w:val="0"/>
+          <w:numId w:val="16"/>
+        </w:numPr>
+      </w:pPr>
+      <w:r>
+        <w:t>Elementos de control</w:t>
+      </w:r>
+    </w:p>
+    <w:p/>
+    <w:p>
+      <w:pPr>
+        <w:pStyle w:val="Ttulo1"/>
+        <w:numPr>
+          <w:ilvl w:val="0"/>
+          <w:numId w:val="16"/>
+        </w:numPr>
+      </w:pPr>
+      <w:r>
+        <w:t>Entorno de desarrollo</w:t>
+      </w:r>
+    </w:p>
+    <w:p/>
+    <w:p>
+      <w:pPr>
+        <w:pStyle w:val="Ttulo3"/>
+        <w:shd w:val="clear" w:color="auto" w:fill="FFFFFF"/>
+        <w:spacing w:before="0"/>
+        <w:rPr>
+          <w:rFonts w:asciiTheme="minorHAnsi" w:hAnsiTheme="minorHAnsi" w:cs="Arial"/>
+          <w:bCs/>
+          <w:color w:val="000000" w:themeColor="text1"/>
+        </w:rPr>
+      </w:pPr>
+      <w:r>
+        <w:rPr>
+          <w:rFonts w:asciiTheme="minorHAnsi" w:hAnsiTheme="minorHAnsi"/>
+          <w:color w:val="000000" w:themeColor="text1"/>
+        </w:rPr>
+        <w:t xml:space="preserve">Para el entorno de desarrollo hemos utilizado Eclipse, concretamente la versión “Luna”, con lenguaje “Java” por su previo conocimiento. Integramos este entorno con el contenedor de </w:t>
+      </w:r>
+      <w:proofErr w:type="spellStart"/>
+      <w:r>
+        <w:rPr>
+          <w:rFonts w:asciiTheme="minorHAnsi" w:hAnsiTheme="minorHAnsi"/>
+          <w:color w:val="000000" w:themeColor="text1"/>
+        </w:rPr>
+        <w:t>Servlets</w:t>
+      </w:r>
+      <w:proofErr w:type="spellEnd"/>
+      <w:r>
+        <w:rPr>
+          <w:rFonts w:asciiTheme="minorHAnsi" w:hAnsiTheme="minorHAnsi"/>
+          <w:color w:val="000000" w:themeColor="text1"/>
+        </w:rPr>
+        <w:t xml:space="preserve"> </w:t>
+      </w:r>
+      <w:proofErr w:type="spellStart"/>
+      <w:r>
+        <w:rPr>
+          <w:rFonts w:asciiTheme="minorHAnsi" w:hAnsiTheme="minorHAnsi"/>
+          <w:color w:val="000000" w:themeColor="text1"/>
+        </w:rPr>
+        <w:t>Tomcat</w:t>
+      </w:r>
+      <w:proofErr w:type="spellEnd"/>
+      <w:r>
+        <w:rPr>
+          <w:rFonts w:asciiTheme="minorHAnsi" w:hAnsiTheme="minorHAnsi"/>
+          <w:color w:val="000000" w:themeColor="text1"/>
+        </w:rPr>
+        <w:t xml:space="preserve"> de Apache para realizar el despliegue de la aplicación.</w:t>
+      </w:r>
+      <w:r>
+        <w:rPr>
+          <w:rFonts w:asciiTheme="minorHAnsi" w:hAnsiTheme="minorHAnsi"/>
+          <w:color w:val="000000" w:themeColor="text1"/>
+        </w:rPr>
+        <w:t xml:space="preserve"> Utilizamos este entorno de desarrollo porque nos permite instalar muchas de las herramientas necesarias para realizar el desarrollo de la aplicación. Utiliza JDK que proporciona herramientas muy útiles para la creación de aplicaciones Java. En concreto en nuestro proyecto hemos utilizado la versión </w:t>
+      </w:r>
+      <w:hyperlink r:id="rId6" w:history="1">
+        <w:r>
+          <w:rPr>
+            <w:rStyle w:val="Hipervnculo"/>
+            <w:rFonts w:asciiTheme="minorHAnsi" w:hAnsiTheme="minorHAnsi" w:cs="Arial"/>
+            <w:bCs/>
+            <w:color w:val="000000" w:themeColor="text1"/>
+            <w:u w:val="none"/>
+          </w:rPr>
+          <w:t xml:space="preserve">Java SE </w:t>
+        </w:r>
+        <w:proofErr w:type="spellStart"/>
+        <w:r>
+          <w:rPr>
+            <w:rStyle w:val="Hipervnculo"/>
+            <w:rFonts w:asciiTheme="minorHAnsi" w:hAnsiTheme="minorHAnsi" w:cs="Arial"/>
+            <w:bCs/>
+            <w:color w:val="000000" w:themeColor="text1"/>
+            <w:u w:val="none"/>
+          </w:rPr>
+          <w:t>Development</w:t>
+        </w:r>
+        <w:proofErr w:type="spellEnd"/>
+        <w:r>
+          <w:rPr>
+            <w:rStyle w:val="Hipervnculo"/>
+            <w:rFonts w:asciiTheme="minorHAnsi" w:hAnsiTheme="minorHAnsi" w:cs="Arial"/>
+            <w:bCs/>
+            <w:color w:val="000000" w:themeColor="text1"/>
+            <w:u w:val="none"/>
+          </w:rPr>
+          <w:t xml:space="preserve"> Kit 8</w:t>
+        </w:r>
+      </w:hyperlink>
+      <w:r>
+        <w:rPr>
+          <w:rFonts w:asciiTheme="minorHAnsi" w:hAnsiTheme="minorHAnsi" w:cs="Arial"/>
+          <w:bCs/>
+          <w:color w:val="000000" w:themeColor="text1"/>
+        </w:rPr>
+        <w:t xml:space="preserve">. </w:t>
+      </w:r>
+    </w:p>
+    <w:p/>
+    <w:p>
+      <w:r>
+        <w:lastRenderedPageBreak/>
+        <w:t xml:space="preserve">Hemos utilizado </w:t>
+      </w:r>
+      <w:proofErr w:type="spellStart"/>
+      <w:r>
+        <w:t>Maven</w:t>
+      </w:r>
+      <w:proofErr w:type="spellEnd"/>
+      <w:r>
+        <w:t xml:space="preserve"> para construir nuestro proyecto, ya que permite</w:t>
+      </w:r>
+      <w:r>
+        <w:t xml:space="preserve"> describir las </w:t>
+      </w:r>
+      <w:proofErr w:type="spellStart"/>
+      <w:r>
+        <w:t>dependecias</w:t>
+      </w:r>
+      <w:proofErr w:type="spellEnd"/>
+      <w:r>
+        <w:t xml:space="preserve"> con el resto de módulos en los que se ha dividido la aplicación. Lo hemos integrado en el proyecto instalando el </w:t>
+      </w:r>
+      <w:proofErr w:type="spellStart"/>
+      <w:r>
+        <w:t>plugin</w:t>
+      </w:r>
+      <w:proofErr w:type="spellEnd"/>
+      <w:r>
+        <w:t xml:space="preserve"> M2E-WTP12, el cual describiremos con más detalle en el apartado </w:t>
+      </w:r>
+      <w:r>
+        <w:rPr>
+          <w:color w:val="7030A0"/>
+        </w:rPr>
+        <w:t>11 – Mapa de herramientas</w:t>
+      </w:r>
+      <w:r>
+        <w:t>.</w:t>
+      </w:r>
+    </w:p>
+    <w:p>
+      <w:r>
+        <w:t xml:space="preserve">Hemos utilizado los </w:t>
+      </w:r>
+      <w:proofErr w:type="spellStart"/>
+      <w:r>
+        <w:t>frameworks</w:t>
+      </w:r>
+      <w:proofErr w:type="spellEnd"/>
+      <w:r>
+        <w:t xml:space="preserve"> Angular JS y Spring para facilitar la visualización de la aplicación. Estas herramientas también se describirán con más detalle en el apartado 11.</w:t>
+      </w:r>
+    </w:p>
+    <w:p>
+      <w:r>
+        <w:t xml:space="preserve">Otra dato importante a destacar es que hemos utilizado la herramienta </w:t>
+      </w:r>
+      <w:proofErr w:type="spellStart"/>
+      <w:r>
+        <w:t>MySQL</w:t>
+      </w:r>
+      <w:proofErr w:type="spellEnd"/>
+      <w:r>
+        <w:t xml:space="preserve"> para conectar nuestra aplicación a al servidor de base de datos, así como el uso de </w:t>
+      </w:r>
+      <w:proofErr w:type="spellStart"/>
+      <w:r>
+        <w:t>Hibernate</w:t>
+      </w:r>
+      <w:proofErr w:type="spellEnd"/>
+      <w:r>
+        <w:t xml:space="preserve"> para convertir las entidades de la base de datos en los objetos JAVA que vamos a utilizar en el proyecto.</w:t>
+      </w:r>
+    </w:p>
+    <w:p>
+      <w:r>
+        <w:t>A continuación se presenta una guía que podremos seguir para poder instalar todas las herramientas necesarias para hacer funcionar nuestro sistema al completo:</w:t>
+      </w:r>
+    </w:p>
+    <w:p>
+      <w:pPr>
+        <w:pStyle w:val="Prrafodelista"/>
+        <w:numPr>
+          <w:ilvl w:val="0"/>
+          <w:numId w:val="31"/>
+        </w:numPr>
+      </w:pPr>
+      <w:r>
+        <w:t xml:space="preserve">En primer lugar descargaremos el entorno de desarrollo Eclipse Luna desde la </w:t>
+      </w:r>
+      <w:r>
+        <w:t>página</w:t>
+      </w:r>
+      <w:r>
+        <w:t xml:space="preserve"> </w:t>
+      </w:r>
+      <w:hyperlink r:id="rId7" w:history="1">
+        <w:r>
+          <w:rPr>
+            <w:rStyle w:val="Hipervnculo"/>
+          </w:rPr>
+          <w:t>https://eclipse.org/downloads/packages/eclipse-ide-java-ee-developers/lunasr2</w:t>
+        </w:r>
+      </w:hyperlink>
+      <w:r>
+        <w:rPr>
+          <w:color w:val="0066FF"/>
+        </w:rPr>
+        <w:t xml:space="preserve"> </w:t>
+      </w:r>
+      <w:r>
+        <w:rPr>
+          <w:color w:val="000000" w:themeColor="text1"/>
+        </w:rPr>
+        <w:t>haciendo click en los enlaces que se nos muestra a la izquierda dependiendo del sistema operativo donde vayamos a trabajar.</w:t>
+      </w:r>
+    </w:p>
+    <w:p>
+      <w:pPr>
+        <w:pStyle w:val="Prrafodelista"/>
+      </w:pPr>
+      <w:r>
+        <w:rPr>
+          <w:noProof/>
+          <w:lang w:eastAsia="es-ES"/>
+        </w:rPr>
+        <w:drawing>
+          <wp:inline distT="0" distB="0" distL="0" distR="0">
+            <wp:extent cx="5400040" cy="4405540"/>
+            <wp:effectExtent l="0" t="0" r="0" b="0"/>
+            <wp:docPr id="3" name="Imagen 3" descr="D:\Dani\Carrera\Cuarto\EGC\Capturas para el entorno de desarrollo\1.PNG"/>
+            <wp:cNvGraphicFramePr>
+              <a:graphicFrameLocks xmlns:a="http://schemas.openxmlformats.org/drawingml/2006/main" noChangeAspect="1"/>
+            </wp:cNvGraphicFramePr>
+            <a:graphic xmlns:a="http://schemas.openxmlformats.org/drawingml/2006/main">
+              <a:graphicData uri="http://schemas.openxmlformats.org/drawingml/2006/picture">
+                <pic:pic xmlns:pic="http://schemas.openxmlformats.org/drawingml/2006/picture">
+                  <pic:nvPicPr>
+                    <pic:cNvPr id="0" name="Picture 3" descr="D:\Dani\Carrera\Cuarto\EGC\Capturas para el entorno de desarrollo\1.PNG"/>
+                    <pic:cNvPicPr>
+                      <a:picLocks noChangeAspect="1" noChangeArrowheads="1"/>
+                    </pic:cNvPicPr>
+                  </pic:nvPicPr>
+                  <pic:blipFill>
+                    <a:blip r:embed="rId8">
+                      <a:extLst>
+                        <a:ext uri="{28A0092B-C50C-407E-A947-70E740481C1C}">
+                          <a14:useLocalDpi xmlns:a14="http://schemas.microsoft.com/office/drawing/2010/main" val="0"/>
+                        </a:ext>
+                      </a:extLst>
+                    </a:blip>
+                    <a:srcRect/>
+                    <a:stretch>
+                      <a:fillRect/>
+                    </a:stretch>
+                  </pic:blipFill>
+                  <pic:spPr bwMode="auto">
+                    <a:xfrm>
+                      <a:off x="0" y="0"/>
+                      <a:ext cx="5400040" cy="4405540"/>
+                    </a:xfrm>
+                    <a:prstGeom prst="rect">
+                      <a:avLst/>
+                    </a:prstGeom>
+                    <a:noFill/>
+                    <a:ln>
+                      <a:noFill/>
+                    </a:ln>
+                  </pic:spPr>
+                </pic:pic>
+              </a:graphicData>
+            </a:graphic>
+          </wp:inline>
+        </w:drawing>
+      </w:r>
+    </w:p>
+    <w:p>
+      <w:pPr>
+        <w:pStyle w:val="Prrafodelista"/>
+        <w:numPr>
+          <w:ilvl w:val="0"/>
+          <w:numId w:val="31"/>
+        </w:numPr>
+      </w:pPr>
+      <w:r>
+        <w:t>Posteriormente haremos click en “download” y descargaremos nuestro programa.</w:t>
+      </w:r>
+    </w:p>
+    <w:p>
+      <w:pPr>
+        <w:pStyle w:val="Prrafodelista"/>
+        <w:numPr>
+          <w:ilvl w:val="0"/>
+          <w:numId w:val="31"/>
+        </w:numPr>
+      </w:pPr>
+      <w:r>
+        <w:t xml:space="preserve">Extraemos </w:t>
+      </w:r>
+      <w:proofErr w:type="spellStart"/>
+      <w:r>
+        <w:t>el</w:t>
+      </w:r>
+      <w:proofErr w:type="spellEnd"/>
+      <w:r>
+        <w:t xml:space="preserve"> .zip descargado y ya tendremos disponible nuestro entorno de desarrollo.</w:t>
+      </w:r>
+      <w:r>
+        <w:t xml:space="preserve"> Esta versión de Eclipse ya trae instalado el </w:t>
+      </w:r>
+      <w:proofErr w:type="spellStart"/>
+      <w:r>
+        <w:t>plugin</w:t>
+      </w:r>
+      <w:proofErr w:type="spellEnd"/>
+      <w:r>
+        <w:t xml:space="preserve"> M2E-WTP12</w:t>
+      </w:r>
+      <w:r>
+        <w:t xml:space="preserve"> para integrar </w:t>
+      </w:r>
+      <w:proofErr w:type="spellStart"/>
+      <w:r>
+        <w:t>Maven</w:t>
+      </w:r>
+      <w:proofErr w:type="spellEnd"/>
+      <w:r>
+        <w:t>, por lo que no será necesario descargarla.</w:t>
+      </w:r>
+    </w:p>
+    <w:p>
+      <w:pPr>
+        <w:pStyle w:val="Prrafodelista"/>
+        <w:numPr>
+          <w:ilvl w:val="0"/>
+          <w:numId w:val="31"/>
+        </w:numPr>
+      </w:pPr>
+      <w:r>
+        <w:lastRenderedPageBreak/>
+        <w:t xml:space="preserve">A continuación descargaremos la herramienta Apache </w:t>
+      </w:r>
+      <w:proofErr w:type="spellStart"/>
+      <w:r>
+        <w:t>Tomcat</w:t>
+      </w:r>
+      <w:proofErr w:type="spellEnd"/>
+      <w:r>
+        <w:t xml:space="preserve">, en concreto la versión 7.0. Para ello lo descargaremos de la página </w:t>
+      </w:r>
+      <w:hyperlink r:id="rId9" w:history="1">
+        <w:r>
+          <w:rPr>
+            <w:rStyle w:val="Hipervnculo"/>
+          </w:rPr>
+          <w:t>http://tomcat.apache.org/</w:t>
+        </w:r>
+      </w:hyperlink>
+      <w:r>
+        <w:t xml:space="preserve">, iremos a la sección </w:t>
+      </w:r>
+      <w:proofErr w:type="spellStart"/>
+      <w:r>
+        <w:t>Tomcat</w:t>
+      </w:r>
+      <w:proofErr w:type="spellEnd"/>
+      <w:r>
+        <w:t xml:space="preserve"> 7.0.67 </w:t>
+      </w:r>
+      <w:proofErr w:type="spellStart"/>
+      <w:r>
+        <w:t>Released</w:t>
+      </w:r>
+      <w:proofErr w:type="spellEnd"/>
+      <w:r>
+        <w:t xml:space="preserve"> y haremos clic en “download”. Posteriormente haremos clic en los enlaces que se muestran en la sección Core dependiendo de </w:t>
+      </w:r>
+      <w:proofErr w:type="spellStart"/>
+      <w:r>
+        <w:t>cual</w:t>
+      </w:r>
+      <w:proofErr w:type="spellEnd"/>
+      <w:r>
+        <w:t xml:space="preserve"> sea nuestro sistema operativo.</w:t>
+      </w:r>
+    </w:p>
+    <w:p>
+      <w:pPr>
+        <w:pStyle w:val="Prrafodelista"/>
+      </w:pPr>
+    </w:p>
+    <w:p>
+      <w:pPr>
+        <w:pStyle w:val="Prrafodelista"/>
+      </w:pPr>
+      <w:r>
+        <w:rPr>
+          <w:noProof/>
+          <w:lang w:eastAsia="es-ES"/>
+        </w:rPr>
+        <w:drawing>
+          <wp:inline distT="0" distB="0" distL="0" distR="0" wp14:anchorId="5E26348F" wp14:editId="04EB8E96">
+            <wp:extent cx="5400040" cy="1524000"/>
+            <wp:effectExtent l="0" t="0" r="0" b="0"/>
+            <wp:docPr id="1" name="Imagen 1"/>
+            <wp:cNvGraphicFramePr>
+              <a:graphicFrameLocks xmlns:a="http://schemas.openxmlformats.org/drawingml/2006/main" noChangeAspect="1"/>
+            </wp:cNvGraphicFramePr>
+            <a:graphic xmlns:a="http://schemas.openxmlformats.org/drawingml/2006/main">
+              <a:graphicData uri="http://schemas.openxmlformats.org/drawingml/2006/picture">
+                <pic:pic xmlns:pic="http://schemas.openxmlformats.org/drawingml/2006/picture">
+                  <pic:nvPicPr>
+                    <pic:cNvPr id="1" name=""/>
+                    <pic:cNvPicPr/>
+                  </pic:nvPicPr>
+                  <pic:blipFill>
+                    <a:blip r:embed="rId10"/>
+                    <a:stretch>
+                      <a:fillRect/>
+                    </a:stretch>
+                  </pic:blipFill>
+                  <pic:spPr>
+                    <a:xfrm>
+                      <a:off x="0" y="0"/>
+                      <a:ext cx="5400040" cy="1524000"/>
+                    </a:xfrm>
+                    <a:prstGeom prst="rect">
+                      <a:avLst/>
+                    </a:prstGeom>
+                  </pic:spPr>
+                </pic:pic>
+              </a:graphicData>
+            </a:graphic>
+          </wp:inline>
+        </w:drawing>
+      </w:r>
+    </w:p>
+    <w:p>
+      <w:pPr>
+        <w:pStyle w:val="Prrafodelista"/>
+      </w:pPr>
+      <w:r>
+        <w:rPr>
+          <w:noProof/>
+          <w:lang w:eastAsia="es-ES"/>
+        </w:rPr>
+        <w:drawing>
+          <wp:inline distT="0" distB="0" distL="0" distR="0" wp14:anchorId="4C71DD40" wp14:editId="72F71471">
+            <wp:extent cx="5400040" cy="3212465"/>
+            <wp:effectExtent l="0" t="0" r="0" b="6985"/>
+            <wp:docPr id="4" name="Imagen 4"/>
+            <wp:cNvGraphicFramePr>
+              <a:graphicFrameLocks xmlns:a="http://schemas.openxmlformats.org/drawingml/2006/main" noChangeAspect="1"/>
+            </wp:cNvGraphicFramePr>
+            <a:graphic xmlns:a="http://schemas.openxmlformats.org/drawingml/2006/main">
+              <a:graphicData uri="http://schemas.openxmlformats.org/drawingml/2006/picture">
+                <pic:pic xmlns:pic="http://schemas.openxmlformats.org/drawingml/2006/picture">
+                  <pic:nvPicPr>
+                    <pic:cNvPr id="1" name=""/>
+                    <pic:cNvPicPr/>
+                  </pic:nvPicPr>
+                  <pic:blipFill>
+                    <a:blip r:embed="rId11"/>
+                    <a:stretch>
+                      <a:fillRect/>
+                    </a:stretch>
+                  </pic:blipFill>
+                  <pic:spPr>
+                    <a:xfrm>
+                      <a:off x="0" y="0"/>
+                      <a:ext cx="5400040" cy="3212465"/>
+                    </a:xfrm>
+                    <a:prstGeom prst="rect">
+                      <a:avLst/>
+                    </a:prstGeom>
+                  </pic:spPr>
+                </pic:pic>
+              </a:graphicData>
+            </a:graphic>
+          </wp:inline>
+        </w:drawing>
+      </w:r>
+    </w:p>
+    <w:p>
+      <w:pPr>
+        <w:pStyle w:val="Prrafodelista"/>
+      </w:pPr>
+    </w:p>
+    <w:p>
+      <w:pPr>
+        <w:pStyle w:val="Prrafodelista"/>
+        <w:numPr>
+          <w:ilvl w:val="0"/>
+          <w:numId w:val="31"/>
+        </w:numPr>
+      </w:pPr>
+      <w:bookmarkStart w:id="3" w:name="_GoBack"/>
+      <w:bookmarkEnd w:id="3"/>
+    </w:p>
+    <w:p/>
+    <w:p/>
+    <w:p/>
     <w:p>
       <w:pPr>
         <w:spacing w:after="0"/>
@@ -1683,7 +2226,7 @@
 
 <file path=word/numbering.xml><?xml version="1.0" encoding="utf-8"?>
 <w:numbering xmlns:wpc="http://schemas.microsoft.com/office/word/2010/wordprocessingCanvas" xmlns:mc="http://schemas.openxmlformats.org/markup-compatibility/2006" xmlns:o="urn:schemas-microsoft-com:office:office" xmlns:r="http://schemas.openxmlformats.org/officeDocument/2006/relationships" xmlns:m="http://schemas.openxmlformats.org/officeDocument/2006/math" xmlns:v="urn:schemas-microsoft-com:vml" xmlns:wp14="http://schemas.microsoft.com/office/word/2010/wordprocessingDrawing" xmlns:wp="http://schemas.openxmlformats.org/drawingml/2006/wordprocessingDrawing" xmlns:w10="urn:schemas-microsoft-com:office:word" xmlns:w="http://schemas.openxmlformats.org/wordprocessingml/2006/main" xmlns:w14="http://schemas.microsoft.com/office/word/2010/wordml" xmlns:w15="http://schemas.microsoft.com/office/word/2012/wordml" xmlns:wpg="http://schemas.microsoft.com/office/word/2010/wordprocessingGroup" xmlns:wpi="http://schemas.microsoft.com/office/word/2010/wordprocessingInk" xmlns:wne="http://schemas.microsoft.com/office/word/2006/wordml" xmlns:wps="http://schemas.microsoft.com/office/word/2010/wordprocessingShape" mc:Ignorable="w14 w15 wp14">
-  <w:abstractNum w:abstractNumId="0">
+  <w:abstractNum w:abstractNumId="0" w15:restartNumberingAfterBreak="0">
     <w:nsid w:val="00196B3B"/>
     <w:multiLevelType w:val="hybridMultilevel"/>
     <w:tmpl w:val="2DA8F0CA"/>
@@ -1796,7 +2339,7 @@
       </w:rPr>
     </w:lvl>
   </w:abstractNum>
-  <w:abstractNum w:abstractNumId="1">
+  <w:abstractNum w:abstractNumId="1" w15:restartNumberingAfterBreak="0">
     <w:nsid w:val="01B654FF"/>
     <w:multiLevelType w:val="hybridMultilevel"/>
     <w:tmpl w:val="7B6444F6"/>
@@ -1909,7 +2452,7 @@
       </w:rPr>
     </w:lvl>
   </w:abstractNum>
-  <w:abstractNum w:abstractNumId="2">
+  <w:abstractNum w:abstractNumId="2" w15:restartNumberingAfterBreak="0">
     <w:nsid w:val="04961F2B"/>
     <w:multiLevelType w:val="hybridMultilevel"/>
     <w:tmpl w:val="5B623136"/>
@@ -2022,7 +2565,7 @@
       </w:rPr>
     </w:lvl>
   </w:abstractNum>
-  <w:abstractNum w:abstractNumId="3">
+  <w:abstractNum w:abstractNumId="3" w15:restartNumberingAfterBreak="0">
     <w:nsid w:val="0867174B"/>
     <w:multiLevelType w:val="hybridMultilevel"/>
     <w:tmpl w:val="794CDA36"/>
@@ -2135,7 +2678,7 @@
       </w:rPr>
     </w:lvl>
   </w:abstractNum>
-  <w:abstractNum w:abstractNumId="4">
+  <w:abstractNum w:abstractNumId="4" w15:restartNumberingAfterBreak="0">
     <w:nsid w:val="09EC64BC"/>
     <w:multiLevelType w:val="hybridMultilevel"/>
     <w:tmpl w:val="2BEAF990"/>
@@ -2224,7 +2767,7 @@
       </w:pPr>
     </w:lvl>
   </w:abstractNum>
-  <w:abstractNum w:abstractNumId="5">
+  <w:abstractNum w:abstractNumId="5" w15:restartNumberingAfterBreak="0">
     <w:nsid w:val="0DA402B8"/>
     <w:multiLevelType w:val="hybridMultilevel"/>
     <w:tmpl w:val="8CC60DD4"/>
@@ -2336,7 +2879,7 @@
       </w:rPr>
     </w:lvl>
   </w:abstractNum>
-  <w:abstractNum w:abstractNumId="6">
+  <w:abstractNum w:abstractNumId="6" w15:restartNumberingAfterBreak="0">
     <w:nsid w:val="0DEF47DF"/>
     <w:multiLevelType w:val="hybridMultilevel"/>
     <w:tmpl w:val="E466AF70"/>
@@ -2448,7 +2991,7 @@
       </w:rPr>
     </w:lvl>
   </w:abstractNum>
-  <w:abstractNum w:abstractNumId="7">
+  <w:abstractNum w:abstractNumId="7" w15:restartNumberingAfterBreak="0">
     <w:nsid w:val="15227506"/>
     <w:multiLevelType w:val="hybridMultilevel"/>
     <w:tmpl w:val="19C62C94"/>
@@ -2562,7 +3105,7 @@
       </w:rPr>
     </w:lvl>
   </w:abstractNum>
-  <w:abstractNum w:abstractNumId="8">
+  <w:abstractNum w:abstractNumId="8" w15:restartNumberingAfterBreak="0">
     <w:nsid w:val="15435FC0"/>
     <w:multiLevelType w:val="hybridMultilevel"/>
     <w:tmpl w:val="29D645F6"/>
@@ -2674,7 +3217,7 @@
       </w:rPr>
     </w:lvl>
   </w:abstractNum>
-  <w:abstractNum w:abstractNumId="9">
+  <w:abstractNum w:abstractNumId="9" w15:restartNumberingAfterBreak="0">
     <w:nsid w:val="170601D4"/>
     <w:multiLevelType w:val="hybridMultilevel"/>
     <w:tmpl w:val="BE6CCAF8"/>
@@ -2787,7 +3330,7 @@
       </w:rPr>
     </w:lvl>
   </w:abstractNum>
-  <w:abstractNum w:abstractNumId="10">
+  <w:abstractNum w:abstractNumId="10" w15:restartNumberingAfterBreak="0">
     <w:nsid w:val="19F17013"/>
     <w:multiLevelType w:val="hybridMultilevel"/>
     <w:tmpl w:val="211207FE"/>
@@ -2899,7 +3442,7 @@
       </w:rPr>
     </w:lvl>
   </w:abstractNum>
-  <w:abstractNum w:abstractNumId="11">
+  <w:abstractNum w:abstractNumId="11" w15:restartNumberingAfterBreak="0">
     <w:nsid w:val="20A63C48"/>
     <w:multiLevelType w:val="hybridMultilevel"/>
     <w:tmpl w:val="79FE65EA"/>
@@ -2988,7 +3531,7 @@
       </w:pPr>
     </w:lvl>
   </w:abstractNum>
-  <w:abstractNum w:abstractNumId="12">
+  <w:abstractNum w:abstractNumId="12" w15:restartNumberingAfterBreak="0">
     <w:nsid w:val="21167BB1"/>
     <w:multiLevelType w:val="hybridMultilevel"/>
     <w:tmpl w:val="016C0656"/>
@@ -3101,7 +3644,7 @@
       </w:rPr>
     </w:lvl>
   </w:abstractNum>
-  <w:abstractNum w:abstractNumId="13">
+  <w:abstractNum w:abstractNumId="13" w15:restartNumberingAfterBreak="0">
     <w:nsid w:val="28D946BC"/>
     <w:multiLevelType w:val="hybridMultilevel"/>
     <w:tmpl w:val="A01831FE"/>
@@ -3214,7 +3757,7 @@
       </w:rPr>
     </w:lvl>
   </w:abstractNum>
-  <w:abstractNum w:abstractNumId="14">
+  <w:abstractNum w:abstractNumId="14" w15:restartNumberingAfterBreak="0">
     <w:nsid w:val="2B797DBF"/>
     <w:multiLevelType w:val="hybridMultilevel"/>
     <w:tmpl w:val="B984AEBE"/>
@@ -3327,7 +3870,7 @@
       </w:rPr>
     </w:lvl>
   </w:abstractNum>
-  <w:abstractNum w:abstractNumId="15">
+  <w:abstractNum w:abstractNumId="15" w15:restartNumberingAfterBreak="0">
     <w:nsid w:val="36807ADA"/>
     <w:multiLevelType w:val="hybridMultilevel"/>
     <w:tmpl w:val="79FE65EA"/>
@@ -3416,7 +3959,7 @@
       </w:pPr>
     </w:lvl>
   </w:abstractNum>
-  <w:abstractNum w:abstractNumId="16">
+  <w:abstractNum w:abstractNumId="16" w15:restartNumberingAfterBreak="0">
     <w:nsid w:val="38374F0D"/>
     <w:multiLevelType w:val="hybridMultilevel"/>
     <w:tmpl w:val="C722E7F6"/>
@@ -3529,7 +4072,7 @@
       </w:rPr>
     </w:lvl>
   </w:abstractNum>
-  <w:abstractNum w:abstractNumId="17">
+  <w:abstractNum w:abstractNumId="17" w15:restartNumberingAfterBreak="0">
     <w:nsid w:val="3B991C01"/>
     <w:multiLevelType w:val="hybridMultilevel"/>
     <w:tmpl w:val="336ABC94"/>
@@ -3642,7 +4185,7 @@
       </w:rPr>
     </w:lvl>
   </w:abstractNum>
-  <w:abstractNum w:abstractNumId="18">
+  <w:abstractNum w:abstractNumId="18" w15:restartNumberingAfterBreak="0">
     <w:nsid w:val="3E044F0C"/>
     <w:multiLevelType w:val="hybridMultilevel"/>
     <w:tmpl w:val="0C46308C"/>
@@ -3731,7 +4274,7 @@
       </w:pPr>
     </w:lvl>
   </w:abstractNum>
-  <w:abstractNum w:abstractNumId="19">
+  <w:abstractNum w:abstractNumId="19" w15:restartNumberingAfterBreak="0">
     <w:nsid w:val="3E33778F"/>
     <w:multiLevelType w:val="hybridMultilevel"/>
     <w:tmpl w:val="14660D86"/>
@@ -3844,7 +4387,7 @@
       </w:rPr>
     </w:lvl>
   </w:abstractNum>
-  <w:abstractNum w:abstractNumId="20">
+  <w:abstractNum w:abstractNumId="20" w15:restartNumberingAfterBreak="0">
     <w:nsid w:val="3F932803"/>
     <w:multiLevelType w:val="hybridMultilevel"/>
     <w:tmpl w:val="5784C026"/>
@@ -3957,7 +4500,7 @@
       </w:rPr>
     </w:lvl>
   </w:abstractNum>
-  <w:abstractNum w:abstractNumId="21">
+  <w:abstractNum w:abstractNumId="21" w15:restartNumberingAfterBreak="0">
     <w:nsid w:val="615B2B2B"/>
     <w:multiLevelType w:val="hybridMultilevel"/>
     <w:tmpl w:val="B0FADA60"/>
@@ -4070,7 +4613,7 @@
       </w:rPr>
     </w:lvl>
   </w:abstractNum>
-  <w:abstractNum w:abstractNumId="22">
+  <w:abstractNum w:abstractNumId="22" w15:restartNumberingAfterBreak="0">
     <w:nsid w:val="632B44B9"/>
     <w:multiLevelType w:val="hybridMultilevel"/>
     <w:tmpl w:val="757A4994"/>
@@ -4183,7 +4726,93 @@
       </w:rPr>
     </w:lvl>
   </w:abstractNum>
-  <w:abstractNum w:abstractNumId="23">
+  <w:abstractNum w:abstractNumId="23" w15:restartNumberingAfterBreak="0">
+    <w:nsid w:val="652933E5"/>
+    <w:multiLevelType w:val="hybridMultilevel"/>
+    <w:tmpl w:val="1AACB7F2"/>
+    <w:lvl w:ilvl="0" w:tplc="0C0A000F">
+      <w:start w:val="1"/>
+      <w:numFmt w:val="decimal"/>
+      <w:lvlText w:val="%1."/>
+      <w:lvlJc w:val="left"/>
+      <w:pPr>
+        <w:ind w:left="720" w:hanging="360"/>
+      </w:pPr>
+    </w:lvl>
+    <w:lvl w:ilvl="1" w:tplc="0C0A0019" w:tentative="1">
+      <w:start w:val="1"/>
+      <w:numFmt w:val="lowerLetter"/>
+      <w:lvlText w:val="%2."/>
+      <w:lvlJc w:val="left"/>
+      <w:pPr>
+        <w:ind w:left="1440" w:hanging="360"/>
+      </w:pPr>
+    </w:lvl>
+    <w:lvl w:ilvl="2" w:tplc="0C0A001B" w:tentative="1">
+      <w:start w:val="1"/>
+      <w:numFmt w:val="lowerRoman"/>
+      <w:lvlText w:val="%3."/>
+      <w:lvlJc w:val="right"/>
+      <w:pPr>
+        <w:ind w:left="2160" w:hanging="180"/>
+      </w:pPr>
+    </w:lvl>
+    <w:lvl w:ilvl="3" w:tplc="0C0A000F" w:tentative="1">
+      <w:start w:val="1"/>
+      <w:numFmt w:val="decimal"/>
+      <w:lvlText w:val="%4."/>
+      <w:lvlJc w:val="left"/>
+      <w:pPr>
+        <w:ind w:left="2880" w:hanging="360"/>
+      </w:pPr>
+    </w:lvl>
+    <w:lvl w:ilvl="4" w:tplc="0C0A0019" w:tentative="1">
+      <w:start w:val="1"/>
+      <w:numFmt w:val="lowerLetter"/>
+      <w:lvlText w:val="%5."/>
+      <w:lvlJc w:val="left"/>
+      <w:pPr>
+        <w:ind w:left="3600" w:hanging="360"/>
+      </w:pPr>
+    </w:lvl>
+    <w:lvl w:ilvl="5" w:tplc="0C0A001B" w:tentative="1">
+      <w:start w:val="1"/>
+      <w:numFmt w:val="lowerRoman"/>
+      <w:lvlText w:val="%6."/>
+      <w:lvlJc w:val="right"/>
+      <w:pPr>
+        <w:ind w:left="4320" w:hanging="180"/>
+      </w:pPr>
+    </w:lvl>
+    <w:lvl w:ilvl="6" w:tplc="0C0A000F" w:tentative="1">
+      <w:start w:val="1"/>
+      <w:numFmt w:val="decimal"/>
+      <w:lvlText w:val="%7."/>
+      <w:lvlJc w:val="left"/>
+      <w:pPr>
+        <w:ind w:left="5040" w:hanging="360"/>
+      </w:pPr>
+    </w:lvl>
+    <w:lvl w:ilvl="7" w:tplc="0C0A0019" w:tentative="1">
+      <w:start w:val="1"/>
+      <w:numFmt w:val="lowerLetter"/>
+      <w:lvlText w:val="%8."/>
+      <w:lvlJc w:val="left"/>
+      <w:pPr>
+        <w:ind w:left="5760" w:hanging="360"/>
+      </w:pPr>
+    </w:lvl>
+    <w:lvl w:ilvl="8" w:tplc="0C0A001B" w:tentative="1">
+      <w:start w:val="1"/>
+      <w:numFmt w:val="lowerRoman"/>
+      <w:lvlText w:val="%9."/>
+      <w:lvlJc w:val="right"/>
+      <w:pPr>
+        <w:ind w:left="6480" w:hanging="180"/>
+      </w:pPr>
+    </w:lvl>
+  </w:abstractNum>
+  <w:abstractNum w:abstractNumId="24" w15:restartNumberingAfterBreak="0">
     <w:nsid w:val="675160BC"/>
     <w:multiLevelType w:val="hybridMultilevel"/>
     <w:tmpl w:val="93188D9C"/>
@@ -4296,7 +4925,7 @@
       </w:rPr>
     </w:lvl>
   </w:abstractNum>
-  <w:abstractNum w:abstractNumId="24">
+  <w:abstractNum w:abstractNumId="25" w15:restartNumberingAfterBreak="0">
     <w:nsid w:val="6C8A2892"/>
     <w:multiLevelType w:val="hybridMultilevel"/>
     <w:tmpl w:val="316200F2"/>
@@ -4409,7 +5038,7 @@
       </w:rPr>
     </w:lvl>
   </w:abstractNum>
-  <w:abstractNum w:abstractNumId="25">
+  <w:abstractNum w:abstractNumId="26" w15:restartNumberingAfterBreak="0">
     <w:nsid w:val="6F154E29"/>
     <w:multiLevelType w:val="hybridMultilevel"/>
     <w:tmpl w:val="9BC2FED4"/>
@@ -4522,7 +5151,7 @@
       </w:rPr>
     </w:lvl>
   </w:abstractNum>
-  <w:abstractNum w:abstractNumId="26">
+  <w:abstractNum w:abstractNumId="27" w15:restartNumberingAfterBreak="0">
     <w:nsid w:val="6FF72508"/>
     <w:multiLevelType w:val="hybridMultilevel"/>
     <w:tmpl w:val="985CA77E"/>
@@ -4635,7 +5264,7 @@
       </w:rPr>
     </w:lvl>
   </w:abstractNum>
-  <w:abstractNum w:abstractNumId="27">
+  <w:abstractNum w:abstractNumId="28" w15:restartNumberingAfterBreak="0">
     <w:nsid w:val="701C2C6D"/>
     <w:multiLevelType w:val="hybridMultilevel"/>
     <w:tmpl w:val="21B8E706"/>
@@ -4748,7 +5377,7 @@
       </w:rPr>
     </w:lvl>
   </w:abstractNum>
-  <w:abstractNum w:abstractNumId="28">
+  <w:abstractNum w:abstractNumId="29" w15:restartNumberingAfterBreak="0">
     <w:nsid w:val="7A41733E"/>
     <w:multiLevelType w:val="hybridMultilevel"/>
     <w:tmpl w:val="CCD2221A"/>
@@ -4861,7 +5490,7 @@
       </w:rPr>
     </w:lvl>
   </w:abstractNum>
-  <w:abstractNum w:abstractNumId="29">
+  <w:abstractNum w:abstractNumId="30" w15:restartNumberingAfterBreak="0">
     <w:nsid w:val="7C691B88"/>
     <w:multiLevelType w:val="hybridMultilevel"/>
     <w:tmpl w:val="BD7E1306"/>
@@ -4999,13 +5628,13 @@
     <w:abstractNumId w:val="10"/>
   </w:num>
   <w:num w:numId="9">
-    <w:abstractNumId w:val="23"/>
+    <w:abstractNumId w:val="24"/>
   </w:num>
   <w:num w:numId="10">
-    <w:abstractNumId w:val="27"/>
+    <w:abstractNumId w:val="28"/>
   </w:num>
   <w:num w:numId="11">
-    <w:abstractNumId w:val="25"/>
+    <w:abstractNumId w:val="26"/>
   </w:num>
   <w:num w:numId="12">
     <w:abstractNumId w:val="16"/>
@@ -5023,7 +5652,7 @@
     <w:abstractNumId w:val="11"/>
   </w:num>
   <w:num w:numId="17">
-    <w:abstractNumId w:val="24"/>
+    <w:abstractNumId w:val="25"/>
   </w:num>
   <w:num w:numId="18">
     <w:abstractNumId w:val="14"/>
@@ -5041,13 +5670,13 @@
     <w:abstractNumId w:val="2"/>
   </w:num>
   <w:num w:numId="23">
-    <w:abstractNumId w:val="26"/>
+    <w:abstractNumId w:val="27"/>
   </w:num>
   <w:num w:numId="24">
     <w:abstractNumId w:val="17"/>
   </w:num>
   <w:num w:numId="25">
-    <w:abstractNumId w:val="29"/>
+    <w:abstractNumId w:val="30"/>
   </w:num>
   <w:num w:numId="26">
     <w:abstractNumId w:val="1"/>
@@ -5056,13 +5685,16 @@
     <w:abstractNumId w:val="15"/>
   </w:num>
   <w:num w:numId="28">
-    <w:abstractNumId w:val="28"/>
+    <w:abstractNumId w:val="29"/>
   </w:num>
   <w:num w:numId="29">
     <w:abstractNumId w:val="7"/>
   </w:num>
   <w:num w:numId="30">
     <w:abstractNumId w:val="20"/>
+  </w:num>
+  <w:num w:numId="31">
+    <w:abstractNumId w:val="23"/>
   </w:num>
 </w:numbering>
 </file>
@@ -5484,6 +6116,29 @@
       <w:szCs w:val="28"/>
     </w:rPr>
   </w:style>
+  <w:style w:type="paragraph" w:styleId="Ttulo3">
+    <w:name w:val="heading 3"/>
+    <w:basedOn w:val="Normal"/>
+    <w:next w:val="Normal"/>
+    <w:link w:val="Ttulo3Car"/>
+    <w:uiPriority w:val="9"/>
+    <w:semiHidden/>
+    <w:unhideWhenUsed/>
+    <w:qFormat/>
+    <w:rsid w:val="0013460C"/>
+    <w:pPr>
+      <w:keepNext/>
+      <w:keepLines/>
+      <w:spacing w:before="40" w:after="0"/>
+      <w:outlineLvl w:val="2"/>
+    </w:pPr>
+    <w:rPr>
+      <w:rFonts w:asciiTheme="majorHAnsi" w:eastAsiaTheme="majorEastAsia" w:hAnsiTheme="majorHAnsi" w:cstheme="majorBidi"/>
+      <w:color w:val="243F60" w:themeColor="accent1" w:themeShade="7F"/>
+      <w:sz w:val="24"/>
+      <w:szCs w:val="24"/>
+    </w:rPr>
+  </w:style>
   <w:style w:type="character" w:default="1" w:styleId="Fuentedeprrafopredeter">
     <w:name w:val="Default Paragraph Font"/>
     <w:uiPriority w:val="1"/>
@@ -5520,7 +6175,6 @@
       <w:spacing w:after="0" w:line="240" w:lineRule="auto"/>
     </w:pPr>
     <w:tblPr>
-      <w:tblInd w:w="0" w:type="dxa"/>
       <w:tblBorders>
         <w:top w:val="single" w:sz="4" w:space="0" w:color="auto"/>
         <w:left w:val="single" w:sz="4" w:space="0" w:color="auto"/>
@@ -5529,12 +6183,6 @@
         <w:insideH w:val="single" w:sz="4" w:space="0" w:color="auto"/>
         <w:insideV w:val="single" w:sz="4" w:space="0" w:color="auto"/>
       </w:tblBorders>
-      <w:tblCellMar>
-        <w:top w:w="0" w:type="dxa"/>
-        <w:left w:w="108" w:type="dxa"/>
-        <w:bottom w:w="0" w:type="dxa"/>
-        <w:right w:w="108" w:type="dxa"/>
-      </w:tblCellMar>
     </w:tblPr>
   </w:style>
   <w:style w:type="character" w:customStyle="1" w:styleId="Ttulo1Car">
@@ -5684,7 +6332,6 @@
     <w:tblPr>
       <w:tblStyleRowBandSize w:val="1"/>
       <w:tblStyleColBandSize w:val="1"/>
-      <w:tblInd w:w="0" w:type="dxa"/>
       <w:tblBorders>
         <w:top w:val="single" w:sz="4" w:space="0" w:color="CCC0D9" w:themeColor="accent4" w:themeTint="66"/>
         <w:left w:val="single" w:sz="4" w:space="0" w:color="CCC0D9" w:themeColor="accent4" w:themeTint="66"/>
@@ -5693,12 +6340,6 @@
         <w:insideH w:val="single" w:sz="4" w:space="0" w:color="CCC0D9" w:themeColor="accent4" w:themeTint="66"/>
         <w:insideV w:val="single" w:sz="4" w:space="0" w:color="CCC0D9" w:themeColor="accent4" w:themeTint="66"/>
       </w:tblBorders>
-      <w:tblCellMar>
-        <w:top w:w="0" w:type="dxa"/>
-        <w:left w:w="108" w:type="dxa"/>
-        <w:bottom w:w="0" w:type="dxa"/>
-        <w:right w:w="108" w:type="dxa"/>
-      </w:tblCellMar>
     </w:tblPr>
     <w:tblStylePr w:type="firstRow">
       <w:rPr>
@@ -5748,19 +6389,12 @@
     <w:tblPr>
       <w:tblStyleRowBandSize w:val="1"/>
       <w:tblStyleColBandSize w:val="1"/>
-      <w:tblInd w:w="0" w:type="dxa"/>
       <w:tblBorders>
         <w:top w:val="single" w:sz="2" w:space="0" w:color="95B3D7" w:themeColor="accent1" w:themeTint="99"/>
         <w:bottom w:val="single" w:sz="2" w:space="0" w:color="95B3D7" w:themeColor="accent1" w:themeTint="99"/>
         <w:insideH w:val="single" w:sz="2" w:space="0" w:color="95B3D7" w:themeColor="accent1" w:themeTint="99"/>
         <w:insideV w:val="single" w:sz="2" w:space="0" w:color="95B3D7" w:themeColor="accent1" w:themeTint="99"/>
       </w:tblBorders>
-      <w:tblCellMar>
-        <w:top w:w="0" w:type="dxa"/>
-        <w:left w:w="108" w:type="dxa"/>
-        <w:bottom w:w="0" w:type="dxa"/>
-        <w:right w:w="108" w:type="dxa"/>
-      </w:tblCellMar>
     </w:tblPr>
     <w:tblStylePr w:type="firstRow">
       <w:rPr>
@@ -5830,19 +6464,12 @@
     <w:tblPr>
       <w:tblStyleRowBandSize w:val="1"/>
       <w:tblStyleColBandSize w:val="1"/>
-      <w:tblInd w:w="0" w:type="dxa"/>
       <w:tblBorders>
         <w:top w:val="single" w:sz="2" w:space="0" w:color="B2A1C7" w:themeColor="accent4" w:themeTint="99"/>
         <w:bottom w:val="single" w:sz="2" w:space="0" w:color="B2A1C7" w:themeColor="accent4" w:themeTint="99"/>
         <w:insideH w:val="single" w:sz="2" w:space="0" w:color="B2A1C7" w:themeColor="accent4" w:themeTint="99"/>
         <w:insideV w:val="single" w:sz="2" w:space="0" w:color="B2A1C7" w:themeColor="accent4" w:themeTint="99"/>
       </w:tblBorders>
-      <w:tblCellMar>
-        <w:top w:w="0" w:type="dxa"/>
-        <w:left w:w="108" w:type="dxa"/>
-        <w:bottom w:w="0" w:type="dxa"/>
-        <w:right w:w="108" w:type="dxa"/>
-      </w:tblCellMar>
     </w:tblPr>
     <w:tblStylePr w:type="firstRow">
       <w:rPr>
@@ -5912,19 +6539,12 @@
     <w:tblPr>
       <w:tblStyleRowBandSize w:val="1"/>
       <w:tblStyleColBandSize w:val="1"/>
-      <w:tblInd w:w="0" w:type="dxa"/>
       <w:tblBorders>
         <w:top w:val="single" w:sz="2" w:space="0" w:color="92CDDC" w:themeColor="accent5" w:themeTint="99"/>
         <w:bottom w:val="single" w:sz="2" w:space="0" w:color="92CDDC" w:themeColor="accent5" w:themeTint="99"/>
         <w:insideH w:val="single" w:sz="2" w:space="0" w:color="92CDDC" w:themeColor="accent5" w:themeTint="99"/>
         <w:insideV w:val="single" w:sz="2" w:space="0" w:color="92CDDC" w:themeColor="accent5" w:themeTint="99"/>
       </w:tblBorders>
-      <w:tblCellMar>
-        <w:top w:w="0" w:type="dxa"/>
-        <w:left w:w="108" w:type="dxa"/>
-        <w:bottom w:w="0" w:type="dxa"/>
-        <w:right w:w="108" w:type="dxa"/>
-      </w:tblCellMar>
     </w:tblPr>
     <w:tblStylePr w:type="firstRow">
       <w:rPr>
@@ -5994,7 +6614,6 @@
     <w:tblPr>
       <w:tblStyleRowBandSize w:val="1"/>
       <w:tblStyleColBandSize w:val="1"/>
-      <w:tblInd w:w="0" w:type="dxa"/>
       <w:tblBorders>
         <w:top w:val="single" w:sz="4" w:space="0" w:color="B2A1C7" w:themeColor="accent4" w:themeTint="99"/>
         <w:left w:val="single" w:sz="4" w:space="0" w:color="B2A1C7" w:themeColor="accent4" w:themeTint="99"/>
@@ -6003,12 +6622,6 @@
         <w:insideH w:val="single" w:sz="4" w:space="0" w:color="B2A1C7" w:themeColor="accent4" w:themeTint="99"/>
         <w:insideV w:val="single" w:sz="4" w:space="0" w:color="B2A1C7" w:themeColor="accent4" w:themeTint="99"/>
       </w:tblBorders>
-      <w:tblCellMar>
-        <w:top w:w="0" w:type="dxa"/>
-        <w:left w:w="108" w:type="dxa"/>
-        <w:bottom w:w="0" w:type="dxa"/>
-        <w:right w:w="108" w:type="dxa"/>
-      </w:tblCellMar>
     </w:tblPr>
     <w:tblStylePr w:type="firstRow">
       <w:rPr>
@@ -6137,7 +6750,6 @@
     <w:tblPr>
       <w:tblStyleRowBandSize w:val="1"/>
       <w:tblStyleColBandSize w:val="1"/>
-      <w:tblInd w:w="0" w:type="dxa"/>
       <w:tblBorders>
         <w:top w:val="single" w:sz="4" w:space="0" w:color="92CDDC" w:themeColor="accent5" w:themeTint="99"/>
         <w:left w:val="single" w:sz="4" w:space="0" w:color="92CDDC" w:themeColor="accent5" w:themeTint="99"/>
@@ -6146,12 +6758,6 @@
         <w:insideH w:val="single" w:sz="4" w:space="0" w:color="92CDDC" w:themeColor="accent5" w:themeTint="99"/>
         <w:insideV w:val="single" w:sz="4" w:space="0" w:color="92CDDC" w:themeColor="accent5" w:themeTint="99"/>
       </w:tblBorders>
-      <w:tblCellMar>
-        <w:top w:w="0" w:type="dxa"/>
-        <w:left w:w="108" w:type="dxa"/>
-        <w:bottom w:w="0" w:type="dxa"/>
-        <w:right w:w="108" w:type="dxa"/>
-      </w:tblCellMar>
     </w:tblPr>
     <w:tblStylePr w:type="firstRow">
       <w:rPr>
@@ -6315,6 +6921,20 @@
       <w:smallCaps/>
       <w:color w:val="4F81BD" w:themeColor="accent1"/>
       <w:spacing w:val="5"/>
+    </w:rPr>
+  </w:style>
+  <w:style w:type="character" w:customStyle="1" w:styleId="Ttulo3Car">
+    <w:name w:val="Título 3 Car"/>
+    <w:basedOn w:val="Fuentedeprrafopredeter"/>
+    <w:link w:val="Ttulo3"/>
+    <w:uiPriority w:val="9"/>
+    <w:semiHidden/>
+    <w:rsid w:val="0013460C"/>
+    <w:rPr>
+      <w:rFonts w:asciiTheme="majorHAnsi" w:eastAsiaTheme="majorEastAsia" w:hAnsiTheme="majorHAnsi" w:cstheme="majorBidi"/>
+      <w:color w:val="243F60" w:themeColor="accent1" w:themeShade="7F"/>
+      <w:sz w:val="24"/>
+      <w:szCs w:val="24"/>
     </w:rPr>
   </w:style>
 </w:styles>
@@ -6610,7 +7230,7 @@
 </file>
 
 <file path=customXml/itemProps1.xml><?xml version="1.0" encoding="utf-8"?>
-<ds:datastoreItem xmlns:ds="http://schemas.openxmlformats.org/officeDocument/2006/customXml" ds:itemID="{AD708566-79D9-47C9-B93C-9723DA35E4DD}">
+<ds:datastoreItem xmlns:ds="http://schemas.openxmlformats.org/officeDocument/2006/customXml" ds:itemID="{80B511CB-82F9-4755-9E49-8BF15A7074D7}">
   <ds:schemaRefs>
     <ds:schemaRef ds:uri="http://schemas.openxmlformats.org/officeDocument/2006/bibliography"/>
   </ds:schemaRefs>

</xml_diff>

<commit_message>
Realizado el apartado 5 - Entorno de desarrollo
</commit_message>
<xml_diff>
--- a/Documento- Versión 1.0.docx
+++ b/Documento- Versión 1.0.docx
@@ -1654,565 +1654,11 @@
       <w:pPr>
         <w:spacing w:after="0"/>
       </w:pPr>
-    </w:p>
-    <w:p>
-      <w:pPr>
-        <w:spacing w:after="0"/>
-      </w:pPr>
-    </w:p>
-    <w:p>
-      <w:pPr>
-        <w:pStyle w:val="Ttulo1"/>
-        <w:numPr>
-          <w:ilvl w:val="0"/>
-          <w:numId w:val="16"/>
-        </w:numPr>
-      </w:pPr>
-      <w:r>
-        <w:t xml:space="preserve">Descripción del </w:t>
-      </w:r>
-      <w:proofErr w:type="spellStart"/>
-      <w:r>
-        <w:t>sitema</w:t>
-      </w:r>
-      <w:proofErr w:type="spellEnd"/>
-    </w:p>
-    <w:p/>
-    <w:p>
-      <w:pPr>
-        <w:pStyle w:val="Ttulo1"/>
-        <w:numPr>
-          <w:ilvl w:val="0"/>
-          <w:numId w:val="16"/>
-        </w:numPr>
-      </w:pPr>
-      <w:r>
-        <w:t>Elementos de control</w:t>
-      </w:r>
-    </w:p>
-    <w:p/>
-    <w:p>
-      <w:pPr>
-        <w:pStyle w:val="Ttulo1"/>
-        <w:numPr>
-          <w:ilvl w:val="0"/>
-          <w:numId w:val="16"/>
-        </w:numPr>
-      </w:pPr>
-      <w:r>
-        <w:t>Entorno de desarrollo</w:t>
-      </w:r>
-    </w:p>
-    <w:p/>
-    <w:p>
-      <w:pPr>
-        <w:pStyle w:val="Ttulo3"/>
-        <w:shd w:val="clear" w:color="auto" w:fill="FFFFFF"/>
-        <w:spacing w:before="0"/>
-        <w:rPr>
-          <w:rFonts w:asciiTheme="minorHAnsi" w:hAnsiTheme="minorHAnsi" w:cs="Arial"/>
-          <w:bCs/>
-          <w:color w:val="000000" w:themeColor="text1"/>
-        </w:rPr>
-      </w:pPr>
-      <w:r>
-        <w:rPr>
-          <w:rFonts w:asciiTheme="minorHAnsi" w:hAnsiTheme="minorHAnsi"/>
-          <w:color w:val="000000" w:themeColor="text1"/>
-        </w:rPr>
-        <w:t xml:space="preserve">Para el entorno de desarrollo hemos utilizado Eclipse, concretamente la versión “Luna”, con lenguaje “Java” por su previo conocimiento. Integramos este entorno con el contenedor de </w:t>
-      </w:r>
-      <w:proofErr w:type="spellStart"/>
-      <w:r>
-        <w:rPr>
-          <w:rFonts w:asciiTheme="minorHAnsi" w:hAnsiTheme="minorHAnsi"/>
-          <w:color w:val="000000" w:themeColor="text1"/>
-        </w:rPr>
-        <w:t>Servlets</w:t>
-      </w:r>
-      <w:proofErr w:type="spellEnd"/>
-      <w:r>
-        <w:rPr>
-          <w:rFonts w:asciiTheme="minorHAnsi" w:hAnsiTheme="minorHAnsi"/>
-          <w:color w:val="000000" w:themeColor="text1"/>
-        </w:rPr>
-        <w:t xml:space="preserve"> </w:t>
-      </w:r>
-      <w:proofErr w:type="spellStart"/>
-      <w:r>
-        <w:rPr>
-          <w:rFonts w:asciiTheme="minorHAnsi" w:hAnsiTheme="minorHAnsi"/>
-          <w:color w:val="000000" w:themeColor="text1"/>
-        </w:rPr>
-        <w:t>Tomcat</w:t>
-      </w:r>
-      <w:proofErr w:type="spellEnd"/>
-      <w:r>
-        <w:rPr>
-          <w:rFonts w:asciiTheme="minorHAnsi" w:hAnsiTheme="minorHAnsi"/>
-          <w:color w:val="000000" w:themeColor="text1"/>
-        </w:rPr>
-        <w:t xml:space="preserve"> de Apache para realizar el despliegue de la aplicación.</w:t>
-      </w:r>
-      <w:r>
-        <w:rPr>
-          <w:rFonts w:asciiTheme="minorHAnsi" w:hAnsiTheme="minorHAnsi"/>
-          <w:color w:val="000000" w:themeColor="text1"/>
-        </w:rPr>
-        <w:t xml:space="preserve"> Utilizamos este entorno de desarrollo porque nos permite instalar muchas de las herramientas necesarias para realizar el desarrollo de la aplicación. Utiliza JDK que proporciona herramientas muy útiles para la creación de aplicaciones Java. En concreto en nuestro proyecto hemos utilizado la versión </w:t>
-      </w:r>
-      <w:hyperlink r:id="rId6" w:history="1">
-        <w:r>
-          <w:rPr>
-            <w:rStyle w:val="Hipervnculo"/>
-            <w:rFonts w:asciiTheme="minorHAnsi" w:hAnsiTheme="minorHAnsi" w:cs="Arial"/>
-            <w:bCs/>
-            <w:color w:val="000000" w:themeColor="text1"/>
-            <w:u w:val="none"/>
-          </w:rPr>
-          <w:t xml:space="preserve">Java SE </w:t>
-        </w:r>
-        <w:proofErr w:type="spellStart"/>
-        <w:r>
-          <w:rPr>
-            <w:rStyle w:val="Hipervnculo"/>
-            <w:rFonts w:asciiTheme="minorHAnsi" w:hAnsiTheme="minorHAnsi" w:cs="Arial"/>
-            <w:bCs/>
-            <w:color w:val="000000" w:themeColor="text1"/>
-            <w:u w:val="none"/>
-          </w:rPr>
-          <w:t>Development</w:t>
-        </w:r>
-        <w:proofErr w:type="spellEnd"/>
-        <w:r>
-          <w:rPr>
-            <w:rStyle w:val="Hipervnculo"/>
-            <w:rFonts w:asciiTheme="minorHAnsi" w:hAnsiTheme="minorHAnsi" w:cs="Arial"/>
-            <w:bCs/>
-            <w:color w:val="000000" w:themeColor="text1"/>
-            <w:u w:val="none"/>
-          </w:rPr>
-          <w:t xml:space="preserve"> Kit 8</w:t>
-        </w:r>
-      </w:hyperlink>
-      <w:r>
-        <w:rPr>
-          <w:rFonts w:asciiTheme="minorHAnsi" w:hAnsiTheme="minorHAnsi" w:cs="Arial"/>
-          <w:bCs/>
-          <w:color w:val="000000" w:themeColor="text1"/>
-        </w:rPr>
-        <w:t xml:space="preserve">. </w:t>
-      </w:r>
-    </w:p>
-    <w:p/>
-    <w:p>
-      <w:r>
-        <w:lastRenderedPageBreak/>
-        <w:t xml:space="preserve">Hemos utilizado </w:t>
-      </w:r>
-      <w:proofErr w:type="spellStart"/>
-      <w:r>
-        <w:t>Maven</w:t>
-      </w:r>
-      <w:proofErr w:type="spellEnd"/>
-      <w:r>
-        <w:t xml:space="preserve"> para construir nuestro proyecto, ya que permite</w:t>
-      </w:r>
-      <w:r>
-        <w:t xml:space="preserve"> describir las </w:t>
-      </w:r>
-      <w:proofErr w:type="spellStart"/>
-      <w:r>
-        <w:t>dependecias</w:t>
-      </w:r>
-      <w:proofErr w:type="spellEnd"/>
-      <w:r>
-        <w:t xml:space="preserve"> con el resto de módulos en los que se ha dividido la aplicación. Lo hemos integrado en el proyecto instalando el </w:t>
-      </w:r>
-      <w:proofErr w:type="spellStart"/>
-      <w:r>
-        <w:t>plugin</w:t>
-      </w:r>
-      <w:proofErr w:type="spellEnd"/>
-      <w:r>
-        <w:t xml:space="preserve"> M2E-WTP12, el cual describiremos con más detalle en el apartado </w:t>
-      </w:r>
-      <w:r>
-        <w:rPr>
-          <w:color w:val="7030A0"/>
-        </w:rPr>
-        <w:t>11 – Mapa de herramientas</w:t>
-      </w:r>
-      <w:r>
-        <w:t>.</w:t>
-      </w:r>
-    </w:p>
-    <w:p>
-      <w:r>
-        <w:t xml:space="preserve">Hemos utilizado los </w:t>
-      </w:r>
-      <w:proofErr w:type="spellStart"/>
-      <w:r>
-        <w:t>frameworks</w:t>
-      </w:r>
-      <w:proofErr w:type="spellEnd"/>
-      <w:r>
-        <w:t xml:space="preserve"> Angular JS y Spring para facilitar la visualización de la aplicación. Estas herramientas también se describirán con más detalle en el apartado 11.</w:t>
-      </w:r>
-    </w:p>
-    <w:p>
-      <w:r>
-        <w:t xml:space="preserve">Otra dato importante a destacar es que hemos utilizado la herramienta </w:t>
-      </w:r>
-      <w:proofErr w:type="spellStart"/>
-      <w:r>
-        <w:t>MySQL</w:t>
-      </w:r>
-      <w:proofErr w:type="spellEnd"/>
-      <w:r>
-        <w:t xml:space="preserve"> para conectar nuestra aplicación a al servidor de base de datos, así como el uso de </w:t>
-      </w:r>
-      <w:proofErr w:type="spellStart"/>
-      <w:r>
-        <w:t>Hibernate</w:t>
-      </w:r>
-      <w:proofErr w:type="spellEnd"/>
-      <w:r>
-        <w:t xml:space="preserve"> para convertir las entidades de la base de datos en los objetos JAVA que vamos a utilizar en el proyecto.</w:t>
-      </w:r>
-    </w:p>
-    <w:p>
-      <w:r>
-        <w:t>A continuación se presenta una guía que podremos seguir para poder instalar todas las herramientas necesarias para hacer funcionar nuestro sistema al completo:</w:t>
-      </w:r>
-    </w:p>
-    <w:p>
-      <w:pPr>
-        <w:pStyle w:val="Prrafodelista"/>
-        <w:numPr>
-          <w:ilvl w:val="0"/>
-          <w:numId w:val="31"/>
-        </w:numPr>
-      </w:pPr>
-      <w:r>
-        <w:t xml:space="preserve">En primer lugar descargaremos el entorno de desarrollo Eclipse Luna desde la </w:t>
-      </w:r>
-      <w:r>
-        <w:t>página</w:t>
-      </w:r>
-      <w:r>
-        <w:t xml:space="preserve"> </w:t>
-      </w:r>
-      <w:hyperlink r:id="rId7" w:history="1">
-        <w:r>
-          <w:rPr>
-            <w:rStyle w:val="Hipervnculo"/>
-          </w:rPr>
-          <w:t>https://eclipse.org/downloads/packages/eclipse-ide-java-ee-developers/lunasr2</w:t>
-        </w:r>
-      </w:hyperlink>
-      <w:r>
-        <w:rPr>
-          <w:color w:val="0066FF"/>
-        </w:rPr>
-        <w:t xml:space="preserve"> </w:t>
-      </w:r>
-      <w:r>
-        <w:rPr>
-          <w:color w:val="000000" w:themeColor="text1"/>
-        </w:rPr>
-        <w:t>haciendo click en los enlaces que se nos muestra a la izquierda dependiendo del sistema operativo donde vayamos a trabajar.</w:t>
-      </w:r>
-    </w:p>
-    <w:p>
-      <w:pPr>
-        <w:pStyle w:val="Prrafodelista"/>
-      </w:pPr>
-      <w:r>
-        <w:rPr>
-          <w:noProof/>
-          <w:lang w:eastAsia="es-ES"/>
-        </w:rPr>
-        <w:drawing>
-          <wp:inline distT="0" distB="0" distL="0" distR="0">
-            <wp:extent cx="5400040" cy="4405540"/>
-            <wp:effectExtent l="0" t="0" r="0" b="0"/>
-            <wp:docPr id="3" name="Imagen 3" descr="D:\Dani\Carrera\Cuarto\EGC\Capturas para el entorno de desarrollo\1.PNG"/>
-            <wp:cNvGraphicFramePr>
-              <a:graphicFrameLocks xmlns:a="http://schemas.openxmlformats.org/drawingml/2006/main" noChangeAspect="1"/>
-            </wp:cNvGraphicFramePr>
-            <a:graphic xmlns:a="http://schemas.openxmlformats.org/drawingml/2006/main">
-              <a:graphicData uri="http://schemas.openxmlformats.org/drawingml/2006/picture">
-                <pic:pic xmlns:pic="http://schemas.openxmlformats.org/drawingml/2006/picture">
-                  <pic:nvPicPr>
-                    <pic:cNvPr id="0" name="Picture 3" descr="D:\Dani\Carrera\Cuarto\EGC\Capturas para el entorno de desarrollo\1.PNG"/>
-                    <pic:cNvPicPr>
-                      <a:picLocks noChangeAspect="1" noChangeArrowheads="1"/>
-                    </pic:cNvPicPr>
-                  </pic:nvPicPr>
-                  <pic:blipFill>
-                    <a:blip r:embed="rId8">
-                      <a:extLst>
-                        <a:ext uri="{28A0092B-C50C-407E-A947-70E740481C1C}">
-                          <a14:useLocalDpi xmlns:a14="http://schemas.microsoft.com/office/drawing/2010/main" val="0"/>
-                        </a:ext>
-                      </a:extLst>
-                    </a:blip>
-                    <a:srcRect/>
-                    <a:stretch>
-                      <a:fillRect/>
-                    </a:stretch>
-                  </pic:blipFill>
-                  <pic:spPr bwMode="auto">
-                    <a:xfrm>
-                      <a:off x="0" y="0"/>
-                      <a:ext cx="5400040" cy="4405540"/>
-                    </a:xfrm>
-                    <a:prstGeom prst="rect">
-                      <a:avLst/>
-                    </a:prstGeom>
-                    <a:noFill/>
-                    <a:ln>
-                      <a:noFill/>
-                    </a:ln>
-                  </pic:spPr>
-                </pic:pic>
-              </a:graphicData>
-            </a:graphic>
-          </wp:inline>
-        </w:drawing>
-      </w:r>
-    </w:p>
-    <w:p>
-      <w:pPr>
-        <w:pStyle w:val="Prrafodelista"/>
-        <w:numPr>
-          <w:ilvl w:val="0"/>
-          <w:numId w:val="31"/>
-        </w:numPr>
-      </w:pPr>
-      <w:r>
-        <w:t>Posteriormente haremos click en “download” y descargaremos nuestro programa.</w:t>
-      </w:r>
-    </w:p>
-    <w:p>
-      <w:pPr>
-        <w:pStyle w:val="Prrafodelista"/>
-        <w:numPr>
-          <w:ilvl w:val="0"/>
-          <w:numId w:val="31"/>
-        </w:numPr>
-      </w:pPr>
-      <w:r>
-        <w:t xml:space="preserve">Extraemos </w:t>
-      </w:r>
-      <w:proofErr w:type="spellStart"/>
-      <w:r>
-        <w:t>el</w:t>
-      </w:r>
-      <w:proofErr w:type="spellEnd"/>
-      <w:r>
-        <w:t xml:space="preserve"> .zip descargado y ya tendremos disponible nuestro entorno de desarrollo.</w:t>
-      </w:r>
-      <w:r>
-        <w:t xml:space="preserve"> Esta versión de Eclipse ya trae instalado el </w:t>
-      </w:r>
-      <w:proofErr w:type="spellStart"/>
-      <w:r>
-        <w:t>plugin</w:t>
-      </w:r>
-      <w:proofErr w:type="spellEnd"/>
-      <w:r>
-        <w:t xml:space="preserve"> M2E-WTP12</w:t>
-      </w:r>
-      <w:r>
-        <w:t xml:space="preserve"> para integrar </w:t>
-      </w:r>
-      <w:proofErr w:type="spellStart"/>
-      <w:r>
-        <w:t>Maven</w:t>
-      </w:r>
-      <w:proofErr w:type="spellEnd"/>
-      <w:r>
-        <w:t>, por lo que no será necesario descargarla.</w:t>
-      </w:r>
-    </w:p>
-    <w:p>
-      <w:pPr>
-        <w:pStyle w:val="Prrafodelista"/>
-        <w:numPr>
-          <w:ilvl w:val="0"/>
-          <w:numId w:val="31"/>
-        </w:numPr>
-      </w:pPr>
-      <w:r>
-        <w:lastRenderedPageBreak/>
-        <w:t xml:space="preserve">A continuación descargaremos la herramienta Apache </w:t>
-      </w:r>
-      <w:proofErr w:type="spellStart"/>
-      <w:r>
-        <w:t>Tomcat</w:t>
-      </w:r>
-      <w:proofErr w:type="spellEnd"/>
-      <w:r>
-        <w:t xml:space="preserve">, en concreto la versión 7.0. Para ello lo descargaremos de la página </w:t>
-      </w:r>
-      <w:hyperlink r:id="rId9" w:history="1">
-        <w:r>
-          <w:rPr>
-            <w:rStyle w:val="Hipervnculo"/>
-          </w:rPr>
-          <w:t>http://tomcat.apache.org/</w:t>
-        </w:r>
-      </w:hyperlink>
-      <w:r>
-        <w:t xml:space="preserve">, iremos a la sección </w:t>
-      </w:r>
-      <w:proofErr w:type="spellStart"/>
-      <w:r>
-        <w:t>Tomcat</w:t>
-      </w:r>
-      <w:proofErr w:type="spellEnd"/>
-      <w:r>
-        <w:t xml:space="preserve"> 7.0.67 </w:t>
-      </w:r>
-      <w:proofErr w:type="spellStart"/>
-      <w:r>
-        <w:t>Released</w:t>
-      </w:r>
-      <w:proofErr w:type="spellEnd"/>
-      <w:r>
-        <w:t xml:space="preserve"> y haremos clic en “download”. Posteriormente haremos clic en los enlaces que se muestran en la sección Core dependiendo de </w:t>
-      </w:r>
-      <w:proofErr w:type="spellStart"/>
-      <w:r>
-        <w:t>cual</w:t>
-      </w:r>
-      <w:proofErr w:type="spellEnd"/>
-      <w:r>
-        <w:t xml:space="preserve"> sea nuestro sistema operativo.</w:t>
-      </w:r>
-    </w:p>
-    <w:p>
-      <w:pPr>
-        <w:pStyle w:val="Prrafodelista"/>
-      </w:pPr>
-    </w:p>
-    <w:p>
-      <w:pPr>
-        <w:pStyle w:val="Prrafodelista"/>
-      </w:pPr>
-      <w:r>
-        <w:rPr>
-          <w:noProof/>
-          <w:lang w:eastAsia="es-ES"/>
-        </w:rPr>
-        <w:drawing>
-          <wp:inline distT="0" distB="0" distL="0" distR="0" wp14:anchorId="5E26348F" wp14:editId="04EB8E96">
-            <wp:extent cx="5400040" cy="1524000"/>
-            <wp:effectExtent l="0" t="0" r="0" b="0"/>
-            <wp:docPr id="1" name="Imagen 1"/>
-            <wp:cNvGraphicFramePr>
-              <a:graphicFrameLocks xmlns:a="http://schemas.openxmlformats.org/drawingml/2006/main" noChangeAspect="1"/>
-            </wp:cNvGraphicFramePr>
-            <a:graphic xmlns:a="http://schemas.openxmlformats.org/drawingml/2006/main">
-              <a:graphicData uri="http://schemas.openxmlformats.org/drawingml/2006/picture">
-                <pic:pic xmlns:pic="http://schemas.openxmlformats.org/drawingml/2006/picture">
-                  <pic:nvPicPr>
-                    <pic:cNvPr id="1" name=""/>
-                    <pic:cNvPicPr/>
-                  </pic:nvPicPr>
-                  <pic:blipFill>
-                    <a:blip r:embed="rId10"/>
-                    <a:stretch>
-                      <a:fillRect/>
-                    </a:stretch>
-                  </pic:blipFill>
-                  <pic:spPr>
-                    <a:xfrm>
-                      <a:off x="0" y="0"/>
-                      <a:ext cx="5400040" cy="1524000"/>
-                    </a:xfrm>
-                    <a:prstGeom prst="rect">
-                      <a:avLst/>
-                    </a:prstGeom>
-                  </pic:spPr>
-                </pic:pic>
-              </a:graphicData>
-            </a:graphic>
-          </wp:inline>
-        </w:drawing>
-      </w:r>
-    </w:p>
-    <w:p>
-      <w:pPr>
-        <w:pStyle w:val="Prrafodelista"/>
-      </w:pPr>
-      <w:r>
-        <w:rPr>
-          <w:noProof/>
-          <w:lang w:eastAsia="es-ES"/>
-        </w:rPr>
-        <w:drawing>
-          <wp:inline distT="0" distB="0" distL="0" distR="0" wp14:anchorId="4C71DD40" wp14:editId="72F71471">
-            <wp:extent cx="5400040" cy="3212465"/>
-            <wp:effectExtent l="0" t="0" r="0" b="6985"/>
-            <wp:docPr id="4" name="Imagen 4"/>
-            <wp:cNvGraphicFramePr>
-              <a:graphicFrameLocks xmlns:a="http://schemas.openxmlformats.org/drawingml/2006/main" noChangeAspect="1"/>
-            </wp:cNvGraphicFramePr>
-            <a:graphic xmlns:a="http://schemas.openxmlformats.org/drawingml/2006/main">
-              <a:graphicData uri="http://schemas.openxmlformats.org/drawingml/2006/picture">
-                <pic:pic xmlns:pic="http://schemas.openxmlformats.org/drawingml/2006/picture">
-                  <pic:nvPicPr>
-                    <pic:cNvPr id="1" name=""/>
-                    <pic:cNvPicPr/>
-                  </pic:nvPicPr>
-                  <pic:blipFill>
-                    <a:blip r:embed="rId11"/>
-                    <a:stretch>
-                      <a:fillRect/>
-                    </a:stretch>
-                  </pic:blipFill>
-                  <pic:spPr>
-                    <a:xfrm>
-                      <a:off x="0" y="0"/>
-                      <a:ext cx="5400040" cy="3212465"/>
-                    </a:xfrm>
-                    <a:prstGeom prst="rect">
-                      <a:avLst/>
-                    </a:prstGeom>
-                  </pic:spPr>
-                </pic:pic>
-              </a:graphicData>
-            </a:graphic>
-          </wp:inline>
-        </w:drawing>
-      </w:r>
-    </w:p>
-    <w:p>
-      <w:pPr>
-        <w:pStyle w:val="Prrafodelista"/>
-      </w:pPr>
-    </w:p>
-    <w:p>
-      <w:pPr>
-        <w:pStyle w:val="Prrafodelista"/>
-        <w:numPr>
-          <w:ilvl w:val="0"/>
-          <w:numId w:val="31"/>
-        </w:numPr>
-      </w:pPr>
       <w:bookmarkStart w:id="3" w:name="_GoBack"/>
       <w:bookmarkEnd w:id="3"/>
-    </w:p>
-    <w:p/>
-    <w:p/>
-    <w:p/>
-    <w:p>
-      <w:pPr>
-        <w:spacing w:after="0"/>
-      </w:pPr>
+      <w:r>
+        <w:t xml:space="preserve"> </w:t>
+      </w:r>
     </w:p>
     <w:sectPr>
       <w:pgSz w:w="11906" w:h="16838"/>
@@ -4729,7 +4175,7 @@
   <w:abstractNum w:abstractNumId="23" w15:restartNumberingAfterBreak="0">
     <w:nsid w:val="652933E5"/>
     <w:multiLevelType w:val="hybridMultilevel"/>
-    <w:tmpl w:val="1AACB7F2"/>
+    <w:tmpl w:val="A42807AC"/>
     <w:lvl w:ilvl="0" w:tplc="0C0A000F">
       <w:start w:val="1"/>
       <w:numFmt w:val="decimal"/>
@@ -6937,6 +6383,18 @@
       <w:szCs w:val="24"/>
     </w:rPr>
   </w:style>
+  <w:style w:type="character" w:styleId="Hipervnculovisitado">
+    <w:name w:val="FollowedHyperlink"/>
+    <w:basedOn w:val="Fuentedeprrafopredeter"/>
+    <w:uiPriority w:val="99"/>
+    <w:semiHidden/>
+    <w:unhideWhenUsed/>
+    <w:rsid w:val="002159D8"/>
+    <w:rPr>
+      <w:color w:val="800080" w:themeColor="followedHyperlink"/>
+      <w:u w:val="single"/>
+    </w:rPr>
+  </w:style>
 </w:styles>
 </file>
 
@@ -7230,7 +6688,7 @@
 </file>
 
 <file path=customXml/itemProps1.xml><?xml version="1.0" encoding="utf-8"?>
-<ds:datastoreItem xmlns:ds="http://schemas.openxmlformats.org/officeDocument/2006/customXml" ds:itemID="{80B511CB-82F9-4755-9E49-8BF15A7074D7}">
+<ds:datastoreItem xmlns:ds="http://schemas.openxmlformats.org/officeDocument/2006/customXml" ds:itemID="{60EE3DA5-B900-49E9-AEBF-EFA12D1CD6AD}">
   <ds:schemaRefs>
     <ds:schemaRef ds:uri="http://schemas.openxmlformats.org/officeDocument/2006/bibliography"/>
   </ds:schemaRefs>

</xml_diff>

<commit_message>
Apartado 5 - Elementos de control
</commit_message>
<xml_diff>
--- a/Documento- Versión 1.0.docx
+++ b/Documento- Versión 1.0.docx
@@ -8,6 +8,8 @@
         <w:ind w:left="1416" w:hanging="1416"/>
         <w:jc w:val="center"/>
       </w:pPr>
+      <w:bookmarkStart w:id="0" w:name="_GoBack"/>
+      <w:bookmarkEnd w:id="0"/>
       <w:r>
         <w:t>AGORA VOTING</w:t>
       </w:r>
@@ -97,14 +99,14 @@
     <w:p/>
     <w:p/>
     <w:p>
-      <w:bookmarkStart w:id="0" w:name="_Toc437912361"/>
+      <w:bookmarkStart w:id="1" w:name="_Toc437912361"/>
       <w:r>
         <w:rPr>
           <w:rStyle w:val="Ttulo1Car"/>
         </w:rPr>
         <w:t>Autorización</w:t>
       </w:r>
-      <w:bookmarkEnd w:id="0"/>
+      <w:bookmarkEnd w:id="1"/>
       <w:r>
         <w:t>:</w:t>
       </w:r>
@@ -780,12 +782,12 @@
           <w:numId w:val="16"/>
         </w:numPr>
       </w:pPr>
-      <w:bookmarkStart w:id="1" w:name="_Toc437912362"/>
+      <w:bookmarkStart w:id="2" w:name="_Toc437912362"/>
       <w:r>
         <w:lastRenderedPageBreak/>
         <w:t>Resumen del proyecto</w:t>
       </w:r>
-      <w:bookmarkEnd w:id="1"/>
+      <w:bookmarkEnd w:id="2"/>
     </w:p>
     <w:p/>
     <w:p>
@@ -967,12 +969,12 @@
           <w:numId w:val="16"/>
         </w:numPr>
       </w:pPr>
-      <w:bookmarkStart w:id="2" w:name="_Toc437912363"/>
+      <w:bookmarkStart w:id="3" w:name="_Toc437912363"/>
       <w:r>
         <w:lastRenderedPageBreak/>
         <w:t>Introducción</w:t>
       </w:r>
-      <w:bookmarkEnd w:id="2"/>
+      <w:bookmarkEnd w:id="3"/>
     </w:p>
     <w:p/>
     <w:p>
@@ -1654,8 +1656,6 @@
       <w:pPr>
         <w:spacing w:after="0"/>
       </w:pPr>
-      <w:bookmarkStart w:id="3" w:name="_GoBack"/>
-      <w:bookmarkEnd w:id="3"/>
       <w:r>
         <w:t xml:space="preserve"> </w:t>
       </w:r>
@@ -6688,7 +6688,7 @@
 </file>
 
 <file path=customXml/itemProps1.xml><?xml version="1.0" encoding="utf-8"?>
-<ds:datastoreItem xmlns:ds="http://schemas.openxmlformats.org/officeDocument/2006/customXml" ds:itemID="{60EE3DA5-B900-49E9-AEBF-EFA12D1CD6AD}">
+<ds:datastoreItem xmlns:ds="http://schemas.openxmlformats.org/officeDocument/2006/customXml" ds:itemID="{94C4F11B-88F9-463F-927D-90A6F5A0BC48}">
   <ds:schemaRefs>
     <ds:schemaRef ds:uri="http://schemas.openxmlformats.org/officeDocument/2006/bibliography"/>
   </ds:schemaRefs>

</xml_diff>